<commit_message>
creation de la doc
</commit_message>
<xml_diff>
--- a/Poulard_Spinelli_Sutcu_SER_labo3.docx
+++ b/Poulard_Spinelli_Sutcu_SER_labo3.docx
@@ -35,12 +35,14 @@
       <w:r>
         <w:tab/>
       </w:r>
-      <w:bookmarkStart w:id="0" w:name="_GoBack"/>
-      <w:bookmarkEnd w:id="0"/>
     </w:p>
     <w:sectPr>
-      <w:headerReference w:type="default" r:id="rId8"/>
-      <w:footerReference w:type="default" r:id="rId9"/>
+      <w:headerReference w:type="even" r:id="rId8"/>
+      <w:headerReference w:type="default" r:id="rId9"/>
+      <w:footerReference w:type="even" r:id="rId10"/>
+      <w:footerReference w:type="default" r:id="rId11"/>
+      <w:headerReference w:type="first" r:id="rId12"/>
+      <w:footerReference w:type="first" r:id="rId13"/>
       <w:pgSz w:w="11906" w:h="16838"/>
       <w:pgMar w:top="1417" w:right="1417" w:bottom="1417" w:left="1417" w:header="708" w:footer="708" w:gutter="0"/>
       <w:cols w:space="708"/>
@@ -76,6 +78,16 @@
 </file>
 
 <file path=word/footer1.xml><?xml version="1.0" encoding="utf-8"?>
+<w:ftr xmlns:wpc="http://schemas.microsoft.com/office/word/2010/wordprocessingCanvas" xmlns:mc="http://schemas.openxmlformats.org/markup-compatibility/2006" xmlns:o="urn:schemas-microsoft-com:office:office" xmlns:r="http://schemas.openxmlformats.org/officeDocument/2006/relationships" xmlns:m="http://schemas.openxmlformats.org/officeDocument/2006/math" xmlns:v="urn:schemas-microsoft-com:vml" xmlns:wp14="http://schemas.microsoft.com/office/word/2010/wordprocessingDrawing" xmlns:wp="http://schemas.openxmlformats.org/drawingml/2006/wordprocessingDrawing" xmlns:w10="urn:schemas-microsoft-com:office:word" xmlns:w="http://schemas.openxmlformats.org/wordprocessingml/2006/main" xmlns:w14="http://schemas.microsoft.com/office/word/2010/wordml" xmlns:w15="http://schemas.microsoft.com/office/word/2012/wordml" xmlns:wpg="http://schemas.microsoft.com/office/word/2010/wordprocessingGroup" xmlns:wpi="http://schemas.microsoft.com/office/word/2010/wordprocessingInk" xmlns:wne="http://schemas.microsoft.com/office/word/2006/wordml" xmlns:wps="http://schemas.microsoft.com/office/word/2010/wordprocessingShape" mc:Ignorable="w14 w15 wp14">
+  <w:p>
+    <w:pPr>
+      <w:pStyle w:val="Pieddepage"/>
+    </w:pPr>
+  </w:p>
+</w:ftr>
+</file>
+
+<file path=word/footer2.xml><?xml version="1.0" encoding="utf-8"?>
 <w:ftr xmlns:wpc="http://schemas.microsoft.com/office/word/2010/wordprocessingCanvas" xmlns:mc="http://schemas.openxmlformats.org/markup-compatibility/2006" xmlns:o="urn:schemas-microsoft-com:office:office" xmlns:r="http://schemas.openxmlformats.org/officeDocument/2006/relationships" xmlns:m="http://schemas.openxmlformats.org/officeDocument/2006/math" xmlns:v="urn:schemas-microsoft-com:vml" xmlns:wp14="http://schemas.microsoft.com/office/word/2010/wordprocessingDrawing" xmlns:wp="http://schemas.openxmlformats.org/drawingml/2006/wordprocessingDrawing" xmlns:w10="urn:schemas-microsoft-com:office:word" xmlns:w="http://schemas.openxmlformats.org/wordprocessingml/2006/main" xmlns:w14="http://schemas.microsoft.com/office/word/2010/wordml" xmlns:w15="http://schemas.microsoft.com/office/word/2012/wordml" xmlns:wpg="http://schemas.microsoft.com/office/word/2010/wordprocessingGroup" xmlns:wpi="http://schemas.microsoft.com/office/word/2010/wordprocessingInk" xmlns:wne="http://schemas.microsoft.com/office/word/2006/wordml" xmlns:wps="http://schemas.microsoft.com/office/word/2010/wordprocessingShape" mc:Ignorable="w14 w15 wp14">
   <w:tbl>
     <w:tblPr>
@@ -341,21 +353,11 @@
           <w:r>
             <w:t xml:space="preserve">Version : </w:t>
           </w:r>
-          <w:r>
-            <w:fldChar w:fldCharType="begin"/>
-          </w:r>
-          <w:r>
-            <w:instrText xml:space="preserve"> INFO  RevNum  \* MERGEFORMAT </w:instrText>
-          </w:r>
-          <w:r>
-            <w:fldChar w:fldCharType="separate"/>
-          </w:r>
-          <w:r>
-            <w:t>1</w:t>
-          </w:r>
-          <w:r>
-            <w:fldChar w:fldCharType="end"/>
-          </w:r>
+          <w:fldSimple w:instr=" INFO  RevNum  \* MERGEFORMAT ">
+            <w:r>
+              <w:t>1</w:t>
+            </w:r>
+          </w:fldSimple>
           <w:r>
             <w:t xml:space="preserve"> du </w:t>
           </w:r>
@@ -440,6 +442,16 @@
 </w:ftr>
 </file>
 
+<file path=word/footer3.xml><?xml version="1.0" encoding="utf-8"?>
+<w:ftr xmlns:wpc="http://schemas.microsoft.com/office/word/2010/wordprocessingCanvas" xmlns:mc="http://schemas.openxmlformats.org/markup-compatibility/2006" xmlns:o="urn:schemas-microsoft-com:office:office" xmlns:r="http://schemas.openxmlformats.org/officeDocument/2006/relationships" xmlns:m="http://schemas.openxmlformats.org/officeDocument/2006/math" xmlns:v="urn:schemas-microsoft-com:vml" xmlns:wp14="http://schemas.microsoft.com/office/word/2010/wordprocessingDrawing" xmlns:wp="http://schemas.openxmlformats.org/drawingml/2006/wordprocessingDrawing" xmlns:w10="urn:schemas-microsoft-com:office:word" xmlns:w="http://schemas.openxmlformats.org/wordprocessingml/2006/main" xmlns:w14="http://schemas.microsoft.com/office/word/2010/wordml" xmlns:w15="http://schemas.microsoft.com/office/word/2012/wordml" xmlns:wpg="http://schemas.microsoft.com/office/word/2010/wordprocessingGroup" xmlns:wpi="http://schemas.microsoft.com/office/word/2010/wordprocessingInk" xmlns:wne="http://schemas.microsoft.com/office/word/2006/wordml" xmlns:wps="http://schemas.microsoft.com/office/word/2010/wordprocessingShape" mc:Ignorable="w14 w15 wp14">
+  <w:p>
+    <w:pPr>
+      <w:pStyle w:val="Pieddepage"/>
+    </w:pPr>
+  </w:p>
+</w:ftr>
+</file>
+
 <file path=word/footnotes.xml><?xml version="1.0" encoding="utf-8"?>
 <w:footnotes xmlns:wpc="http://schemas.microsoft.com/office/word/2010/wordprocessingCanvas" xmlns:mc="http://schemas.openxmlformats.org/markup-compatibility/2006" xmlns:o="urn:schemas-microsoft-com:office:office" xmlns:r="http://schemas.openxmlformats.org/officeDocument/2006/relationships" xmlns:m="http://schemas.openxmlformats.org/officeDocument/2006/math" xmlns:v="urn:schemas-microsoft-com:vml" xmlns:wp14="http://schemas.microsoft.com/office/word/2010/wordprocessingDrawing" xmlns:wp="http://schemas.openxmlformats.org/drawingml/2006/wordprocessingDrawing" xmlns:w10="urn:schemas-microsoft-com:office:word" xmlns:w="http://schemas.openxmlformats.org/wordprocessingml/2006/main" xmlns:w14="http://schemas.microsoft.com/office/word/2010/wordml" xmlns:w15="http://schemas.microsoft.com/office/word/2012/wordml" xmlns:wpg="http://schemas.microsoft.com/office/word/2010/wordprocessingGroup" xmlns:wpi="http://schemas.microsoft.com/office/word/2010/wordprocessingInk" xmlns:wne="http://schemas.microsoft.com/office/word/2006/wordml" xmlns:wps="http://schemas.microsoft.com/office/word/2010/wordprocessingShape" mc:Ignorable="w14 w15 wp14">
   <w:footnote w:type="separator" w:id="-1">
@@ -466,6 +478,16 @@
 </file>
 
 <file path=word/header1.xml><?xml version="1.0" encoding="utf-8"?>
+<w:hdr xmlns:wpc="http://schemas.microsoft.com/office/word/2010/wordprocessingCanvas" xmlns:mc="http://schemas.openxmlformats.org/markup-compatibility/2006" xmlns:o="urn:schemas-microsoft-com:office:office" xmlns:r="http://schemas.openxmlformats.org/officeDocument/2006/relationships" xmlns:m="http://schemas.openxmlformats.org/officeDocument/2006/math" xmlns:v="urn:schemas-microsoft-com:vml" xmlns:wp14="http://schemas.microsoft.com/office/word/2010/wordprocessingDrawing" xmlns:wp="http://schemas.openxmlformats.org/drawingml/2006/wordprocessingDrawing" xmlns:w10="urn:schemas-microsoft-com:office:word" xmlns:w="http://schemas.openxmlformats.org/wordprocessingml/2006/main" xmlns:w14="http://schemas.microsoft.com/office/word/2010/wordml" xmlns:w15="http://schemas.microsoft.com/office/word/2012/wordml" xmlns:wpg="http://schemas.microsoft.com/office/word/2010/wordprocessingGroup" xmlns:wpi="http://schemas.microsoft.com/office/word/2010/wordprocessingInk" xmlns:wne="http://schemas.microsoft.com/office/word/2006/wordml" xmlns:wps="http://schemas.microsoft.com/office/word/2010/wordprocessingShape" mc:Ignorable="w14 w15 wp14">
+  <w:p>
+    <w:pPr>
+      <w:pStyle w:val="En-tte"/>
+    </w:pPr>
+  </w:p>
+</w:hdr>
+</file>
+
+<file path=word/header2.xml><?xml version="1.0" encoding="utf-8"?>
 <w:hdr xmlns:wpc="http://schemas.microsoft.com/office/word/2010/wordprocessingCanvas" xmlns:mc="http://schemas.openxmlformats.org/markup-compatibility/2006" xmlns:o="urn:schemas-microsoft-com:office:office" xmlns:r="http://schemas.openxmlformats.org/officeDocument/2006/relationships" xmlns:m="http://schemas.openxmlformats.org/officeDocument/2006/math" xmlns:v="urn:schemas-microsoft-com:vml" xmlns:wp14="http://schemas.microsoft.com/office/word/2010/wordprocessingDrawing" xmlns:wp="http://schemas.openxmlformats.org/drawingml/2006/wordprocessingDrawing" xmlns:w10="urn:schemas-microsoft-com:office:word" xmlns:w="http://schemas.openxmlformats.org/wordprocessingml/2006/main" xmlns:w14="http://schemas.microsoft.com/office/word/2010/wordml" xmlns:w15="http://schemas.microsoft.com/office/word/2012/wordml" xmlns:wpg="http://schemas.microsoft.com/office/word/2010/wordprocessingGroup" xmlns:wpi="http://schemas.microsoft.com/office/word/2010/wordprocessingInk" xmlns:wne="http://schemas.microsoft.com/office/word/2006/wordml" xmlns:wps="http://schemas.microsoft.com/office/word/2010/wordprocessingShape" mc:Ignorable="w14 w15 wp14">
   <w:tbl>
     <w:tblPr>
@@ -481,8 +503,8 @@
       <w:tblLook w:val="01E0" w:firstRow="1" w:lastRow="1" w:firstColumn="1" w:lastColumn="1" w:noHBand="0" w:noVBand="0"/>
     </w:tblPr>
     <w:tblGrid>
-      <w:gridCol w:w="3043"/>
-      <w:gridCol w:w="3010"/>
+      <w:gridCol w:w="3044"/>
+      <w:gridCol w:w="3009"/>
       <w:gridCol w:w="3019"/>
     </w:tblGrid>
     <w:tr>
@@ -565,7 +587,30 @@
               <w:sz w:val="32"/>
               <w:szCs w:val="32"/>
             </w:rPr>
-            <w:t>SER : labo 3</w:t>
+            <w:t>SER:</w:t>
+          </w:r>
+          <w:r>
+            <w:rPr>
+              <w:sz w:val="32"/>
+              <w:szCs w:val="32"/>
+            </w:rPr>
+            <w:t xml:space="preserve"> </w:t>
+          </w:r>
+          <w:r>
+            <w:rPr>
+              <w:sz w:val="32"/>
+              <w:szCs w:val="32"/>
+            </w:rPr>
+            <w:t>l</w:t>
+          </w:r>
+          <w:bookmarkStart w:id="0" w:name="_GoBack"/>
+          <w:bookmarkEnd w:id="0"/>
+          <w:r>
+            <w:rPr>
+              <w:sz w:val="32"/>
+              <w:szCs w:val="32"/>
+            </w:rPr>
+            <w:t>abo 3</w:t>
           </w:r>
         </w:p>
       </w:tc>
@@ -625,6 +670,16 @@
       </w:tc>
     </w:tr>
   </w:tbl>
+  <w:p>
+    <w:pPr>
+      <w:pStyle w:val="En-tte"/>
+    </w:pPr>
+  </w:p>
+</w:hdr>
+</file>
+
+<file path=word/header3.xml><?xml version="1.0" encoding="utf-8"?>
+<w:hdr xmlns:wpc="http://schemas.microsoft.com/office/word/2010/wordprocessingCanvas" xmlns:mc="http://schemas.openxmlformats.org/markup-compatibility/2006" xmlns:o="urn:schemas-microsoft-com:office:office" xmlns:r="http://schemas.openxmlformats.org/officeDocument/2006/relationships" xmlns:m="http://schemas.openxmlformats.org/officeDocument/2006/math" xmlns:v="urn:schemas-microsoft-com:vml" xmlns:wp14="http://schemas.microsoft.com/office/word/2010/wordprocessingDrawing" xmlns:wp="http://schemas.openxmlformats.org/drawingml/2006/wordprocessingDrawing" xmlns:w10="urn:schemas-microsoft-com:office:word" xmlns:w="http://schemas.openxmlformats.org/wordprocessingml/2006/main" xmlns:w14="http://schemas.microsoft.com/office/word/2010/wordml" xmlns:w15="http://schemas.microsoft.com/office/word/2012/wordml" xmlns:wpg="http://schemas.microsoft.com/office/word/2010/wordprocessingGroup" xmlns:wpi="http://schemas.microsoft.com/office/word/2010/wordprocessingInk" xmlns:wne="http://schemas.microsoft.com/office/word/2006/wordml" xmlns:wps="http://schemas.microsoft.com/office/word/2010/wordprocessingShape" mc:Ignorable="w14 w15 wp14">
   <w:p>
     <w:pPr>
       <w:pStyle w:val="En-tte"/>
@@ -2869,7 +2924,7 @@
 </file>
 
 <file path=customXml/itemProps1.xml><?xml version="1.0" encoding="utf-8"?>
-<ds:datastoreItem xmlns:ds="http://schemas.openxmlformats.org/officeDocument/2006/customXml" ds:itemID="{8EE99724-E45D-455A-B695-225B149E6254}">
+<ds:datastoreItem xmlns:ds="http://schemas.openxmlformats.org/officeDocument/2006/customXml" ds:itemID="{63E766E2-FEDC-4943-BC87-2AC0F3C885DB}">
   <ds:schemaRefs>
     <ds:schemaRef ds:uri="http://schemas.openxmlformats.org/officeDocument/2006/bibliography"/>
   </ds:schemaRefs>

</xml_diff>

<commit_message>
Test de push et ajout des titres du rapport
</commit_message>
<xml_diff>
--- a/Poulard_Spinelli_Sutcu_SER_labo3.docx
+++ b/Poulard_Spinelli_Sutcu_SER_labo3.docx
@@ -1,16 +1,93 @@
 
 <file path=word/document.xml><?xml version="1.0" encoding="utf-8"?>
-<w:document xmlns:wpc="http://schemas.microsoft.com/office/word/2010/wordprocessingCanvas" xmlns:mc="http://schemas.openxmlformats.org/markup-compatibility/2006" xmlns:o="urn:schemas-microsoft-com:office:office" xmlns:r="http://schemas.openxmlformats.org/officeDocument/2006/relationships" xmlns:m="http://schemas.openxmlformats.org/officeDocument/2006/math" xmlns:v="urn:schemas-microsoft-com:vml" xmlns:wp14="http://schemas.microsoft.com/office/word/2010/wordprocessingDrawing" xmlns:wp="http://schemas.openxmlformats.org/drawingml/2006/wordprocessingDrawing" xmlns:w10="urn:schemas-microsoft-com:office:word" xmlns:w="http://schemas.openxmlformats.org/wordprocessingml/2006/main" xmlns:w14="http://schemas.microsoft.com/office/word/2010/wordml" xmlns:w15="http://schemas.microsoft.com/office/word/2012/wordml" xmlns:wpg="http://schemas.microsoft.com/office/word/2010/wordprocessingGroup" xmlns:wpi="http://schemas.microsoft.com/office/word/2010/wordprocessingInk" xmlns:wne="http://schemas.microsoft.com/office/word/2006/wordml" xmlns:wps="http://schemas.microsoft.com/office/word/2010/wordprocessingShape" mc:Ignorable="w14 w15 wp14">
+<w:document xmlns:wpc="http://schemas.microsoft.com/office/word/2010/wordprocessingCanvas" xmlns:cx="http://schemas.microsoft.com/office/drawing/2014/chartex" xmlns:cx1="http://schemas.microsoft.com/office/drawing/2015/9/8/chartex" xmlns:mc="http://schemas.openxmlformats.org/markup-compatibility/2006" xmlns:o="urn:schemas-microsoft-com:office:office" xmlns:r="http://schemas.openxmlformats.org/officeDocument/2006/relationships" xmlns:m="http://schemas.openxmlformats.org/officeDocument/2006/math" xmlns:v="urn:schemas-microsoft-com:vml" xmlns:wp14="http://schemas.microsoft.com/office/word/2010/wordprocessingDrawing" xmlns:wp="http://schemas.openxmlformats.org/drawingml/2006/wordprocessingDrawing" xmlns:w10="urn:schemas-microsoft-com:office:word" xmlns:w="http://schemas.openxmlformats.org/wordprocessingml/2006/main" xmlns:w14="http://schemas.microsoft.com/office/word/2010/wordml" xmlns:w15="http://schemas.microsoft.com/office/word/2012/wordml" xmlns:w16se="http://schemas.microsoft.com/office/word/2015/wordml/symex" xmlns:wpg="http://schemas.microsoft.com/office/word/2010/wordprocessingGroup" xmlns:wpi="http://schemas.microsoft.com/office/word/2010/wordprocessingInk" xmlns:wne="http://schemas.microsoft.com/office/word/2006/wordml" xmlns:wps="http://schemas.microsoft.com/office/word/2010/wordprocessingShape" mc:Ignorable="w14 w15 w16se wp14">
   <w:body>
     <w:p>
       <w:pPr>
+        <w:pStyle w:val="Titre1"/>
+      </w:pPr>
+      <w:r>
+        <w:t>Description des classes</w:t>
+      </w:r>
+    </w:p>
+    <w:p>
+      <w:bookmarkStart w:id="0" w:name="_GoBack"/>
+      <w:bookmarkEnd w:id="0"/>
+    </w:p>
+    <w:p>
+      <w:pPr>
+        <w:pStyle w:val="Titre1"/>
+      </w:pPr>
+      <w:r>
+        <w:t xml:space="preserve">Principales difficultés rencontrées </w:t>
+      </w:r>
+    </w:p>
+    <w:p/>
+    <w:p>
+      <w:pPr>
+        <w:pStyle w:val="Titre1"/>
+      </w:pPr>
+      <w:r>
+        <w:t>Les problèmes connus</w:t>
+      </w:r>
+    </w:p>
+    <w:p/>
+    <w:p>
+      <w:pPr>
+        <w:pStyle w:val="Titre1"/>
+      </w:pPr>
+      <w:r>
+        <w:t>Copies d’écran</w:t>
+      </w:r>
+    </w:p>
+    <w:p>
+      <w:pPr>
         <w:pStyle w:val="Titre2"/>
-        <w:numPr>
-          <w:ilvl w:val="0"/>
-          <w:numId w:val="0"/>
-        </w:numPr>
-        <w:ind w:left="918" w:hanging="578"/>
-      </w:pPr>
+      </w:pPr>
+      <w:proofErr w:type="spellStart"/>
+      <w:r>
+        <w:t>Parsing</w:t>
+      </w:r>
+      <w:proofErr w:type="spellEnd"/>
+      <w:r>
+        <w:t xml:space="preserve"> du fichier </w:t>
+      </w:r>
+      <w:proofErr w:type="spellStart"/>
+      <w:r>
+        <w:t>geojson</w:t>
+      </w:r>
+      <w:proofErr w:type="spellEnd"/>
+    </w:p>
+    <w:p>
+      <w:pPr>
+        <w:pStyle w:val="Titre2"/>
+      </w:pPr>
+      <w:r>
+        <w:t xml:space="preserve">Résultat du KML dans </w:t>
+      </w:r>
+      <w:proofErr w:type="spellStart"/>
+      <w:r>
+        <w:t>GoogleEarth</w:t>
+      </w:r>
+      <w:proofErr w:type="spellEnd"/>
+    </w:p>
+    <w:p/>
+    <w:p>
+      <w:pPr>
+        <w:pStyle w:val="Titre1"/>
+      </w:pPr>
+      <w:r>
+        <w:t>Apprentissages</w:t>
+      </w:r>
+    </w:p>
+    <w:p/>
+    <w:p>
+      <w:pPr>
+        <w:pStyle w:val="Titre1"/>
+      </w:pPr>
+      <w:r>
+        <w:t>Conclusion</w:t>
+      </w:r>
     </w:p>
     <w:p/>
     <w:p/>
@@ -37,12 +114,8 @@
       </w:r>
     </w:p>
     <w:sectPr>
-      <w:headerReference w:type="even" r:id="rId8"/>
-      <w:headerReference w:type="default" r:id="rId9"/>
-      <w:footerReference w:type="even" r:id="rId10"/>
-      <w:footerReference w:type="default" r:id="rId11"/>
-      <w:headerReference w:type="first" r:id="rId12"/>
-      <w:footerReference w:type="first" r:id="rId13"/>
+      <w:headerReference w:type="default" r:id="rId8"/>
+      <w:footerReference w:type="default" r:id="rId9"/>
       <w:pgSz w:w="11906" w:h="16838"/>
       <w:pgMar w:top="1417" w:right="1417" w:bottom="1417" w:left="1417" w:header="708" w:footer="708" w:gutter="0"/>
       <w:cols w:space="708"/>
@@ -53,7 +126,7 @@
 </file>
 
 <file path=word/endnotes.xml><?xml version="1.0" encoding="utf-8"?>
-<w:endnotes xmlns:wpc="http://schemas.microsoft.com/office/word/2010/wordprocessingCanvas" xmlns:mc="http://schemas.openxmlformats.org/markup-compatibility/2006" xmlns:o="urn:schemas-microsoft-com:office:office" xmlns:r="http://schemas.openxmlformats.org/officeDocument/2006/relationships" xmlns:m="http://schemas.openxmlformats.org/officeDocument/2006/math" xmlns:v="urn:schemas-microsoft-com:vml" xmlns:wp14="http://schemas.microsoft.com/office/word/2010/wordprocessingDrawing" xmlns:wp="http://schemas.openxmlformats.org/drawingml/2006/wordprocessingDrawing" xmlns:w10="urn:schemas-microsoft-com:office:word" xmlns:w="http://schemas.openxmlformats.org/wordprocessingml/2006/main" xmlns:w14="http://schemas.microsoft.com/office/word/2010/wordml" xmlns:w15="http://schemas.microsoft.com/office/word/2012/wordml" xmlns:wpg="http://schemas.microsoft.com/office/word/2010/wordprocessingGroup" xmlns:wpi="http://schemas.microsoft.com/office/word/2010/wordprocessingInk" xmlns:wne="http://schemas.microsoft.com/office/word/2006/wordml" xmlns:wps="http://schemas.microsoft.com/office/word/2010/wordprocessingShape" mc:Ignorable="w14 w15 wp14">
+<w:endnotes xmlns:wpc="http://schemas.microsoft.com/office/word/2010/wordprocessingCanvas" xmlns:cx="http://schemas.microsoft.com/office/drawing/2014/chartex" xmlns:cx1="http://schemas.microsoft.com/office/drawing/2015/9/8/chartex" xmlns:mc="http://schemas.openxmlformats.org/markup-compatibility/2006" xmlns:o="urn:schemas-microsoft-com:office:office" xmlns:r="http://schemas.openxmlformats.org/officeDocument/2006/relationships" xmlns:m="http://schemas.openxmlformats.org/officeDocument/2006/math" xmlns:v="urn:schemas-microsoft-com:vml" xmlns:wp14="http://schemas.microsoft.com/office/word/2010/wordprocessingDrawing" xmlns:wp="http://schemas.openxmlformats.org/drawingml/2006/wordprocessingDrawing" xmlns:w10="urn:schemas-microsoft-com:office:word" xmlns:w="http://schemas.openxmlformats.org/wordprocessingml/2006/main" xmlns:w14="http://schemas.microsoft.com/office/word/2010/wordml" xmlns:w15="http://schemas.microsoft.com/office/word/2012/wordml" xmlns:w16se="http://schemas.microsoft.com/office/word/2015/wordml/symex" xmlns:wpg="http://schemas.microsoft.com/office/word/2010/wordprocessingGroup" xmlns:wpi="http://schemas.microsoft.com/office/word/2010/wordprocessingInk" xmlns:wne="http://schemas.microsoft.com/office/word/2006/wordml" xmlns:wps="http://schemas.microsoft.com/office/word/2010/wordprocessingShape" mc:Ignorable="w14 w15 w16se wp14">
   <w:endnote w:type="separator" w:id="-1">
     <w:p>
       <w:pPr>
@@ -78,17 +151,7 @@
 </file>
 
 <file path=word/footer1.xml><?xml version="1.0" encoding="utf-8"?>
-<w:ftr xmlns:wpc="http://schemas.microsoft.com/office/word/2010/wordprocessingCanvas" xmlns:mc="http://schemas.openxmlformats.org/markup-compatibility/2006" xmlns:o="urn:schemas-microsoft-com:office:office" xmlns:r="http://schemas.openxmlformats.org/officeDocument/2006/relationships" xmlns:m="http://schemas.openxmlformats.org/officeDocument/2006/math" xmlns:v="urn:schemas-microsoft-com:vml" xmlns:wp14="http://schemas.microsoft.com/office/word/2010/wordprocessingDrawing" xmlns:wp="http://schemas.openxmlformats.org/drawingml/2006/wordprocessingDrawing" xmlns:w10="urn:schemas-microsoft-com:office:word" xmlns:w="http://schemas.openxmlformats.org/wordprocessingml/2006/main" xmlns:w14="http://schemas.microsoft.com/office/word/2010/wordml" xmlns:w15="http://schemas.microsoft.com/office/word/2012/wordml" xmlns:wpg="http://schemas.microsoft.com/office/word/2010/wordprocessingGroup" xmlns:wpi="http://schemas.microsoft.com/office/word/2010/wordprocessingInk" xmlns:wne="http://schemas.microsoft.com/office/word/2006/wordml" xmlns:wps="http://schemas.microsoft.com/office/word/2010/wordprocessingShape" mc:Ignorable="w14 w15 wp14">
-  <w:p>
-    <w:pPr>
-      <w:pStyle w:val="Pieddepage"/>
-    </w:pPr>
-  </w:p>
-</w:ftr>
-</file>
-
-<file path=word/footer2.xml><?xml version="1.0" encoding="utf-8"?>
-<w:ftr xmlns:wpc="http://schemas.microsoft.com/office/word/2010/wordprocessingCanvas" xmlns:mc="http://schemas.openxmlformats.org/markup-compatibility/2006" xmlns:o="urn:schemas-microsoft-com:office:office" xmlns:r="http://schemas.openxmlformats.org/officeDocument/2006/relationships" xmlns:m="http://schemas.openxmlformats.org/officeDocument/2006/math" xmlns:v="urn:schemas-microsoft-com:vml" xmlns:wp14="http://schemas.microsoft.com/office/word/2010/wordprocessingDrawing" xmlns:wp="http://schemas.openxmlformats.org/drawingml/2006/wordprocessingDrawing" xmlns:w10="urn:schemas-microsoft-com:office:word" xmlns:w="http://schemas.openxmlformats.org/wordprocessingml/2006/main" xmlns:w14="http://schemas.microsoft.com/office/word/2010/wordml" xmlns:w15="http://schemas.microsoft.com/office/word/2012/wordml" xmlns:wpg="http://schemas.microsoft.com/office/word/2010/wordprocessingGroup" xmlns:wpi="http://schemas.microsoft.com/office/word/2010/wordprocessingInk" xmlns:wne="http://schemas.microsoft.com/office/word/2006/wordml" xmlns:wps="http://schemas.microsoft.com/office/word/2010/wordprocessingShape" mc:Ignorable="w14 w15 wp14">
+<w:ftr xmlns:wpc="http://schemas.microsoft.com/office/word/2010/wordprocessingCanvas" xmlns:cx="http://schemas.microsoft.com/office/drawing/2014/chartex" xmlns:cx1="http://schemas.microsoft.com/office/drawing/2015/9/8/chartex" xmlns:mc="http://schemas.openxmlformats.org/markup-compatibility/2006" xmlns:o="urn:schemas-microsoft-com:office:office" xmlns:r="http://schemas.openxmlformats.org/officeDocument/2006/relationships" xmlns:m="http://schemas.openxmlformats.org/officeDocument/2006/math" xmlns:v="urn:schemas-microsoft-com:vml" xmlns:wp14="http://schemas.microsoft.com/office/word/2010/wordprocessingDrawing" xmlns:wp="http://schemas.openxmlformats.org/drawingml/2006/wordprocessingDrawing" xmlns:w10="urn:schemas-microsoft-com:office:word" xmlns:w="http://schemas.openxmlformats.org/wordprocessingml/2006/main" xmlns:w14="http://schemas.microsoft.com/office/word/2010/wordml" xmlns:w15="http://schemas.microsoft.com/office/word/2012/wordml" xmlns:w16se="http://schemas.microsoft.com/office/word/2015/wordml/symex" xmlns:wpg="http://schemas.microsoft.com/office/word/2010/wordprocessingGroup" xmlns:wpi="http://schemas.microsoft.com/office/word/2010/wordprocessingInk" xmlns:wne="http://schemas.microsoft.com/office/word/2006/wordml" xmlns:wps="http://schemas.microsoft.com/office/word/2010/wordprocessingShape" mc:Ignorable="w14 w15 w16se wp14">
   <w:tbl>
     <w:tblPr>
       <w:tblStyle w:val="Grilledutableau"/>
@@ -124,9 +187,43 @@
           <w:r>
             <w:t xml:space="preserve">Auteur : </w:t>
           </w:r>
-          <w:r>
-            <w:t>Sutcu Volkan</w:t>
-          </w:r>
+          <w:proofErr w:type="spellStart"/>
+          <w:r>
+            <w:t>Sutcu</w:t>
+          </w:r>
+          <w:proofErr w:type="spellEnd"/>
+          <w:r>
+            <w:t xml:space="preserve"> </w:t>
+          </w:r>
+          <w:proofErr w:type="spellStart"/>
+          <w:r>
+            <w:t>Volkan</w:t>
+          </w:r>
+          <w:proofErr w:type="spellEnd"/>
+          <w:r>
+            <w:t xml:space="preserve">, Rémi </w:t>
+          </w:r>
+          <w:proofErr w:type="spellStart"/>
+          <w:r>
+            <w:t>Poulard</w:t>
+          </w:r>
+          <w:proofErr w:type="spellEnd"/>
+          <w:r>
+            <w:t xml:space="preserve"> et </w:t>
+          </w:r>
+          <w:proofErr w:type="spellStart"/>
+          <w:r>
+            <w:t>Isaia</w:t>
+          </w:r>
+          <w:proofErr w:type="spellEnd"/>
+          <w:r>
+            <w:t xml:space="preserve"> </w:t>
+          </w:r>
+          <w:proofErr w:type="spellStart"/>
+          <w:r>
+            <w:t>Spinelli</w:t>
+          </w:r>
+          <w:proofErr w:type="spellEnd"/>
         </w:p>
       </w:tc>
       <w:tc>
@@ -195,9 +292,6 @@
             <w:pStyle w:val="-Pieddepage"/>
           </w:pPr>
           <w:r>
-            <w:t xml:space="preserve">Modifié par : </w:t>
-          </w:r>
-          <w:r>
             <w:rPr>
               <w:noProof/>
             </w:rPr>
@@ -290,7 +384,7 @@
               <w:rStyle w:val="Numrodepage"/>
               <w:noProof/>
             </w:rPr>
-            <w:t>1</w:t>
+            <w:t>2</w:t>
           </w:r>
           <w:r>
             <w:rPr>
@@ -353,11 +447,21 @@
           <w:r>
             <w:t xml:space="preserve">Version : </w:t>
           </w:r>
-          <w:fldSimple w:instr=" INFO  RevNum  \* MERGEFORMAT ">
-            <w:r>
-              <w:t>1</w:t>
-            </w:r>
-          </w:fldSimple>
+          <w:r>
+            <w:fldChar w:fldCharType="begin"/>
+          </w:r>
+          <w:r>
+            <w:instrText xml:space="preserve"> INFO  RevNum  \* MERGEFORMAT </w:instrText>
+          </w:r>
+          <w:r>
+            <w:fldChar w:fldCharType="separate"/>
+          </w:r>
+          <w:r>
+            <w:t>1</w:t>
+          </w:r>
+          <w:r>
+            <w:fldChar w:fldCharType="end"/>
+          </w:r>
           <w:r>
             <w:t xml:space="preserve"> du </w:t>
           </w:r>
@@ -442,18 +546,8 @@
 </w:ftr>
 </file>
 
-<file path=word/footer3.xml><?xml version="1.0" encoding="utf-8"?>
-<w:ftr xmlns:wpc="http://schemas.microsoft.com/office/word/2010/wordprocessingCanvas" xmlns:mc="http://schemas.openxmlformats.org/markup-compatibility/2006" xmlns:o="urn:schemas-microsoft-com:office:office" xmlns:r="http://schemas.openxmlformats.org/officeDocument/2006/relationships" xmlns:m="http://schemas.openxmlformats.org/officeDocument/2006/math" xmlns:v="urn:schemas-microsoft-com:vml" xmlns:wp14="http://schemas.microsoft.com/office/word/2010/wordprocessingDrawing" xmlns:wp="http://schemas.openxmlformats.org/drawingml/2006/wordprocessingDrawing" xmlns:w10="urn:schemas-microsoft-com:office:word" xmlns:w="http://schemas.openxmlformats.org/wordprocessingml/2006/main" xmlns:w14="http://schemas.microsoft.com/office/word/2010/wordml" xmlns:w15="http://schemas.microsoft.com/office/word/2012/wordml" xmlns:wpg="http://schemas.microsoft.com/office/word/2010/wordprocessingGroup" xmlns:wpi="http://schemas.microsoft.com/office/word/2010/wordprocessingInk" xmlns:wne="http://schemas.microsoft.com/office/word/2006/wordml" xmlns:wps="http://schemas.microsoft.com/office/word/2010/wordprocessingShape" mc:Ignorable="w14 w15 wp14">
-  <w:p>
-    <w:pPr>
-      <w:pStyle w:val="Pieddepage"/>
-    </w:pPr>
-  </w:p>
-</w:ftr>
-</file>
-
 <file path=word/footnotes.xml><?xml version="1.0" encoding="utf-8"?>
-<w:footnotes xmlns:wpc="http://schemas.microsoft.com/office/word/2010/wordprocessingCanvas" xmlns:mc="http://schemas.openxmlformats.org/markup-compatibility/2006" xmlns:o="urn:schemas-microsoft-com:office:office" xmlns:r="http://schemas.openxmlformats.org/officeDocument/2006/relationships" xmlns:m="http://schemas.openxmlformats.org/officeDocument/2006/math" xmlns:v="urn:schemas-microsoft-com:vml" xmlns:wp14="http://schemas.microsoft.com/office/word/2010/wordprocessingDrawing" xmlns:wp="http://schemas.openxmlformats.org/drawingml/2006/wordprocessingDrawing" xmlns:w10="urn:schemas-microsoft-com:office:word" xmlns:w="http://schemas.openxmlformats.org/wordprocessingml/2006/main" xmlns:w14="http://schemas.microsoft.com/office/word/2010/wordml" xmlns:w15="http://schemas.microsoft.com/office/word/2012/wordml" xmlns:wpg="http://schemas.microsoft.com/office/word/2010/wordprocessingGroup" xmlns:wpi="http://schemas.microsoft.com/office/word/2010/wordprocessingInk" xmlns:wne="http://schemas.microsoft.com/office/word/2006/wordml" xmlns:wps="http://schemas.microsoft.com/office/word/2010/wordprocessingShape" mc:Ignorable="w14 w15 wp14">
+<w:footnotes xmlns:wpc="http://schemas.microsoft.com/office/word/2010/wordprocessingCanvas" xmlns:cx="http://schemas.microsoft.com/office/drawing/2014/chartex" xmlns:cx1="http://schemas.microsoft.com/office/drawing/2015/9/8/chartex" xmlns:mc="http://schemas.openxmlformats.org/markup-compatibility/2006" xmlns:o="urn:schemas-microsoft-com:office:office" xmlns:r="http://schemas.openxmlformats.org/officeDocument/2006/relationships" xmlns:m="http://schemas.openxmlformats.org/officeDocument/2006/math" xmlns:v="urn:schemas-microsoft-com:vml" xmlns:wp14="http://schemas.microsoft.com/office/word/2010/wordprocessingDrawing" xmlns:wp="http://schemas.openxmlformats.org/drawingml/2006/wordprocessingDrawing" xmlns:w10="urn:schemas-microsoft-com:office:word" xmlns:w="http://schemas.openxmlformats.org/wordprocessingml/2006/main" xmlns:w14="http://schemas.microsoft.com/office/word/2010/wordml" xmlns:w15="http://schemas.microsoft.com/office/word/2012/wordml" xmlns:w16se="http://schemas.microsoft.com/office/word/2015/wordml/symex" xmlns:wpg="http://schemas.microsoft.com/office/word/2010/wordprocessingGroup" xmlns:wpi="http://schemas.microsoft.com/office/word/2010/wordprocessingInk" xmlns:wne="http://schemas.microsoft.com/office/word/2006/wordml" xmlns:wps="http://schemas.microsoft.com/office/word/2010/wordprocessingShape" mc:Ignorable="w14 w15 w16se wp14">
   <w:footnote w:type="separator" w:id="-1">
     <w:p>
       <w:pPr>
@@ -478,17 +572,7 @@
 </file>
 
 <file path=word/header1.xml><?xml version="1.0" encoding="utf-8"?>
-<w:hdr xmlns:wpc="http://schemas.microsoft.com/office/word/2010/wordprocessingCanvas" xmlns:mc="http://schemas.openxmlformats.org/markup-compatibility/2006" xmlns:o="urn:schemas-microsoft-com:office:office" xmlns:r="http://schemas.openxmlformats.org/officeDocument/2006/relationships" xmlns:m="http://schemas.openxmlformats.org/officeDocument/2006/math" xmlns:v="urn:schemas-microsoft-com:vml" xmlns:wp14="http://schemas.microsoft.com/office/word/2010/wordprocessingDrawing" xmlns:wp="http://schemas.openxmlformats.org/drawingml/2006/wordprocessingDrawing" xmlns:w10="urn:schemas-microsoft-com:office:word" xmlns:w="http://schemas.openxmlformats.org/wordprocessingml/2006/main" xmlns:w14="http://schemas.microsoft.com/office/word/2010/wordml" xmlns:w15="http://schemas.microsoft.com/office/word/2012/wordml" xmlns:wpg="http://schemas.microsoft.com/office/word/2010/wordprocessingGroup" xmlns:wpi="http://schemas.microsoft.com/office/word/2010/wordprocessingInk" xmlns:wne="http://schemas.microsoft.com/office/word/2006/wordml" xmlns:wps="http://schemas.microsoft.com/office/word/2010/wordprocessingShape" mc:Ignorable="w14 w15 wp14">
-  <w:p>
-    <w:pPr>
-      <w:pStyle w:val="En-tte"/>
-    </w:pPr>
-  </w:p>
-</w:hdr>
-</file>
-
-<file path=word/header2.xml><?xml version="1.0" encoding="utf-8"?>
-<w:hdr xmlns:wpc="http://schemas.microsoft.com/office/word/2010/wordprocessingCanvas" xmlns:mc="http://schemas.openxmlformats.org/markup-compatibility/2006" xmlns:o="urn:schemas-microsoft-com:office:office" xmlns:r="http://schemas.openxmlformats.org/officeDocument/2006/relationships" xmlns:m="http://schemas.openxmlformats.org/officeDocument/2006/math" xmlns:v="urn:schemas-microsoft-com:vml" xmlns:wp14="http://schemas.microsoft.com/office/word/2010/wordprocessingDrawing" xmlns:wp="http://schemas.openxmlformats.org/drawingml/2006/wordprocessingDrawing" xmlns:w10="urn:schemas-microsoft-com:office:word" xmlns:w="http://schemas.openxmlformats.org/wordprocessingml/2006/main" xmlns:w14="http://schemas.microsoft.com/office/word/2010/wordml" xmlns:w15="http://schemas.microsoft.com/office/word/2012/wordml" xmlns:wpg="http://schemas.microsoft.com/office/word/2010/wordprocessingGroup" xmlns:wpi="http://schemas.microsoft.com/office/word/2010/wordprocessingInk" xmlns:wne="http://schemas.microsoft.com/office/word/2006/wordml" xmlns:wps="http://schemas.microsoft.com/office/word/2010/wordprocessingShape" mc:Ignorable="w14 w15 wp14">
+<w:hdr xmlns:wpc="http://schemas.microsoft.com/office/word/2010/wordprocessingCanvas" xmlns:cx="http://schemas.microsoft.com/office/drawing/2014/chartex" xmlns:cx1="http://schemas.microsoft.com/office/drawing/2015/9/8/chartex" xmlns:mc="http://schemas.openxmlformats.org/markup-compatibility/2006" xmlns:o="urn:schemas-microsoft-com:office:office" xmlns:r="http://schemas.openxmlformats.org/officeDocument/2006/relationships" xmlns:m="http://schemas.openxmlformats.org/officeDocument/2006/math" xmlns:v="urn:schemas-microsoft-com:vml" xmlns:wp14="http://schemas.microsoft.com/office/word/2010/wordprocessingDrawing" xmlns:wp="http://schemas.openxmlformats.org/drawingml/2006/wordprocessingDrawing" xmlns:w10="urn:schemas-microsoft-com:office:word" xmlns:w="http://schemas.openxmlformats.org/wordprocessingml/2006/main" xmlns:w14="http://schemas.microsoft.com/office/word/2010/wordml" xmlns:w15="http://schemas.microsoft.com/office/word/2012/wordml" xmlns:w16se="http://schemas.microsoft.com/office/word/2015/wordml/symex" xmlns:wpg="http://schemas.microsoft.com/office/word/2010/wordprocessingGroup" xmlns:wpi="http://schemas.microsoft.com/office/word/2010/wordprocessingInk" xmlns:wne="http://schemas.microsoft.com/office/word/2006/wordml" xmlns:wps="http://schemas.microsoft.com/office/word/2010/wordprocessingShape" mc:Ignorable="w14 w15 w16se wp14">
   <w:tbl>
     <w:tblPr>
       <w:tblStyle w:val="Grilledutableau"/>
@@ -603,8 +687,6 @@
             </w:rPr>
             <w:t>l</w:t>
           </w:r>
-          <w:bookmarkStart w:id="0" w:name="_GoBack"/>
-          <w:bookmarkEnd w:id="0"/>
           <w:r>
             <w:rPr>
               <w:sz w:val="32"/>
@@ -678,18 +760,8 @@
 </w:hdr>
 </file>
 
-<file path=word/header3.xml><?xml version="1.0" encoding="utf-8"?>
-<w:hdr xmlns:wpc="http://schemas.microsoft.com/office/word/2010/wordprocessingCanvas" xmlns:mc="http://schemas.openxmlformats.org/markup-compatibility/2006" xmlns:o="urn:schemas-microsoft-com:office:office" xmlns:r="http://schemas.openxmlformats.org/officeDocument/2006/relationships" xmlns:m="http://schemas.openxmlformats.org/officeDocument/2006/math" xmlns:v="urn:schemas-microsoft-com:vml" xmlns:wp14="http://schemas.microsoft.com/office/word/2010/wordprocessingDrawing" xmlns:wp="http://schemas.openxmlformats.org/drawingml/2006/wordprocessingDrawing" xmlns:w10="urn:schemas-microsoft-com:office:word" xmlns:w="http://schemas.openxmlformats.org/wordprocessingml/2006/main" xmlns:w14="http://schemas.microsoft.com/office/word/2010/wordml" xmlns:w15="http://schemas.microsoft.com/office/word/2012/wordml" xmlns:wpg="http://schemas.microsoft.com/office/word/2010/wordprocessingGroup" xmlns:wpi="http://schemas.microsoft.com/office/word/2010/wordprocessingInk" xmlns:wne="http://schemas.microsoft.com/office/word/2006/wordml" xmlns:wps="http://schemas.microsoft.com/office/word/2010/wordprocessingShape" mc:Ignorable="w14 w15 wp14">
-  <w:p>
-    <w:pPr>
-      <w:pStyle w:val="En-tte"/>
-    </w:pPr>
-  </w:p>
-</w:hdr>
-</file>
-
 <file path=word/numbering.xml><?xml version="1.0" encoding="utf-8"?>
-<w:numbering xmlns:wpc="http://schemas.microsoft.com/office/word/2010/wordprocessingCanvas" xmlns:mc="http://schemas.openxmlformats.org/markup-compatibility/2006" xmlns:o="urn:schemas-microsoft-com:office:office" xmlns:r="http://schemas.openxmlformats.org/officeDocument/2006/relationships" xmlns:m="http://schemas.openxmlformats.org/officeDocument/2006/math" xmlns:v="urn:schemas-microsoft-com:vml" xmlns:wp14="http://schemas.microsoft.com/office/word/2010/wordprocessingDrawing" xmlns:wp="http://schemas.openxmlformats.org/drawingml/2006/wordprocessingDrawing" xmlns:w10="urn:schemas-microsoft-com:office:word" xmlns:w="http://schemas.openxmlformats.org/wordprocessingml/2006/main" xmlns:w14="http://schemas.microsoft.com/office/word/2010/wordml" xmlns:w15="http://schemas.microsoft.com/office/word/2012/wordml" xmlns:wpg="http://schemas.microsoft.com/office/word/2010/wordprocessingGroup" xmlns:wpi="http://schemas.microsoft.com/office/word/2010/wordprocessingInk" xmlns:wne="http://schemas.microsoft.com/office/word/2006/wordml" xmlns:wps="http://schemas.microsoft.com/office/word/2010/wordprocessingShape" mc:Ignorable="w14 w15 wp14">
+<w:numbering xmlns:wpc="http://schemas.microsoft.com/office/word/2010/wordprocessingCanvas" xmlns:cx="http://schemas.microsoft.com/office/drawing/2014/chartex" xmlns:cx1="http://schemas.microsoft.com/office/drawing/2015/9/8/chartex" xmlns:mc="http://schemas.openxmlformats.org/markup-compatibility/2006" xmlns:o="urn:schemas-microsoft-com:office:office" xmlns:r="http://schemas.openxmlformats.org/officeDocument/2006/relationships" xmlns:m="http://schemas.openxmlformats.org/officeDocument/2006/math" xmlns:v="urn:schemas-microsoft-com:vml" xmlns:wp14="http://schemas.microsoft.com/office/word/2010/wordprocessingDrawing" xmlns:wp="http://schemas.openxmlformats.org/drawingml/2006/wordprocessingDrawing" xmlns:w10="urn:schemas-microsoft-com:office:word" xmlns:w="http://schemas.openxmlformats.org/wordprocessingml/2006/main" xmlns:w14="http://schemas.microsoft.com/office/word/2010/wordml" xmlns:w15="http://schemas.microsoft.com/office/word/2012/wordml" xmlns:w16se="http://schemas.microsoft.com/office/word/2015/wordml/symex" xmlns:wpg="http://schemas.microsoft.com/office/word/2010/wordprocessingGroup" xmlns:wpi="http://schemas.microsoft.com/office/word/2010/wordprocessingInk" xmlns:wne="http://schemas.microsoft.com/office/word/2006/wordml" xmlns:wps="http://schemas.microsoft.com/office/word/2010/wordprocessingShape" mc:Ignorable="w14 w15 w16se wp14">
   <w:abstractNum w:abstractNumId="0" w15:restartNumberingAfterBreak="0">
     <w:nsid w:val="14750848"/>
     <w:multiLevelType w:val="multilevel"/>
@@ -1590,7 +1662,7 @@
 </file>
 
 <file path=word/styles.xml><?xml version="1.0" encoding="utf-8"?>
-<w:styles xmlns:mc="http://schemas.openxmlformats.org/markup-compatibility/2006" xmlns:r="http://schemas.openxmlformats.org/officeDocument/2006/relationships" xmlns:w="http://schemas.openxmlformats.org/wordprocessingml/2006/main" xmlns:w14="http://schemas.microsoft.com/office/word/2010/wordml" xmlns:w15="http://schemas.microsoft.com/office/word/2012/wordml" mc:Ignorable="w14 w15">
+<w:styles xmlns:mc="http://schemas.openxmlformats.org/markup-compatibility/2006" xmlns:r="http://schemas.openxmlformats.org/officeDocument/2006/relationships" xmlns:w="http://schemas.openxmlformats.org/wordprocessingml/2006/main" xmlns:w14="http://schemas.microsoft.com/office/word/2010/wordml" xmlns:w15="http://schemas.microsoft.com/office/word/2012/wordml" xmlns:w16se="http://schemas.microsoft.com/office/word/2015/wordml/symex" mc:Ignorable="w14 w15 w16se">
   <w:docDefaults>
     <w:rPrDefault>
       <w:rPr>
@@ -2924,7 +2996,7 @@
 </file>
 
 <file path=customXml/itemProps1.xml><?xml version="1.0" encoding="utf-8"?>
-<ds:datastoreItem xmlns:ds="http://schemas.openxmlformats.org/officeDocument/2006/customXml" ds:itemID="{63E766E2-FEDC-4943-BC87-2AC0F3C885DB}">
+<ds:datastoreItem xmlns:ds="http://schemas.openxmlformats.org/officeDocument/2006/customXml" ds:itemID="{F278D673-C150-4DAD-9ADB-3AAA649B3E4D}">
   <ds:schemaRefs>
     <ds:schemaRef ds:uri="http://schemas.openxmlformats.org/officeDocument/2006/bibliography"/>
   </ds:schemaRefs>

</xml_diff>